<commit_message>
updated documentation for se211 project ~ added selenium testing
</commit_message>
<xml_diff>
--- a/projects/se211-project/SE211-PZ-TomislavZivadinovic3948.docx
+++ b/projects/se211-project/SE211-PZ-TomislavZivadinovic3948.docx
@@ -1005,10 +1005,6 @@
               <w:tab w:val="left" w:pos="880"/>
               <w:tab w:val="right" w:leader="dot" w:pos="9350"/>
             </w:tabs>
-            <w:rPr>
-              <w:rFonts w:asciiTheme="minorHAnsi" w:hAnsiTheme="minorHAnsi" w:eastAsiaTheme="minorEastAsia"/>
-              <w:sz w:val="22"/>
-            </w:rPr>
           </w:pPr>
           <w:r>
             <w:fldChar w:fldCharType="begin"/>
@@ -1047,6 +1043,93 @@
               <w:lang w:val="en"/>
             </w:rPr>
             <w:t>Testiranje pomoću Insomnie</w:t>
+          </w:r>
+          <w:r>
+            <w:tab/>
+          </w:r>
+          <w:r>
+            <w:fldChar w:fldCharType="begin"/>
+          </w:r>
+          <w:r>
+            <w:instrText xml:space="preserve"> PAGEREF _Toc44260194 \h </w:instrText>
+          </w:r>
+          <w:r>
+            <w:fldChar w:fldCharType="separate"/>
+          </w:r>
+          <w:r>
+            <w:t>18</w:t>
+          </w:r>
+          <w:r>
+            <w:fldChar w:fldCharType="end"/>
+          </w:r>
+          <w:r>
+            <w:fldChar w:fldCharType="end"/>
+          </w:r>
+        </w:p>
+        <w:p>
+          <w:pPr>
+            <w:pStyle w:val="11"/>
+            <w:tabs>
+              <w:tab w:val="left" w:pos="880"/>
+              <w:tab w:val="right" w:leader="dot" w:pos="9350"/>
+            </w:tabs>
+            <w:rPr>
+              <w:rFonts w:hint="default"/>
+              <w:lang w:val="en"/>
+            </w:rPr>
+          </w:pPr>
+          <w:r>
+            <w:fldChar w:fldCharType="begin"/>
+          </w:r>
+          <w:r>
+            <w:instrText xml:space="preserve"> HYPERLINK \l "_Toc44260194" </w:instrText>
+          </w:r>
+          <w:r>
+            <w:fldChar w:fldCharType="separate"/>
+          </w:r>
+          <w:r>
+            <w:rPr>
+              <w:rFonts w:hint="default"/>
+              <w:lang w:val="en"/>
+            </w:rPr>
+            <w:t>5</w:t>
+          </w:r>
+          <w:r>
+            <w:rPr>
+              <w:rStyle w:val="8"/>
+              <w:lang w:val="sr-Latn-RS"/>
+            </w:rPr>
+            <w:t>.</w:t>
+          </w:r>
+          <w:r>
+            <w:rPr>
+              <w:rStyle w:val="8"/>
+              <w:rFonts w:hint="default"/>
+              <w:lang w:val="en"/>
+            </w:rPr>
+            <w:t>3</w:t>
+          </w:r>
+          <w:r>
+            <w:rPr>
+              <w:rStyle w:val="8"/>
+              <w:lang w:val="sr-Latn-RS"/>
+            </w:rPr>
+            <w:t>.</w:t>
+          </w:r>
+          <w:r>
+            <w:rPr>
+              <w:rFonts w:asciiTheme="minorHAnsi" w:hAnsiTheme="minorHAnsi" w:eastAsiaTheme="minorEastAsia"/>
+              <w:sz w:val="22"/>
+            </w:rPr>
+            <w:tab/>
+          </w:r>
+          <w:r>
+            <w:rPr>
+              <w:rFonts w:hint="default" w:asciiTheme="minorHAnsi" w:hAnsiTheme="minorHAnsi" w:eastAsiaTheme="minorEastAsia"/>
+              <w:sz w:val="22"/>
+              <w:lang w:val="en"/>
+            </w:rPr>
+            <w:t>Testiranje pomoću selenium alata</w:t>
           </w:r>
           <w:r>
             <w:tab/>
@@ -1374,8 +1457,6 @@
           <w:lang w:val="sr-Latn-RS"/>
         </w:rPr>
       </w:pPr>
-      <w:bookmarkStart w:id="7" w:name="_GoBack"/>
-      <w:bookmarkEnd w:id="7"/>
       <w:r>
         <w:rPr>
           <w:b/>
@@ -2463,6 +2544,286 @@
           <w:lang w:val="en"/>
         </w:rPr>
       </w:pPr>
+      <w:r>
+        <w:rPr>
+          <w:rFonts w:hint="default"/>
+          <w:lang w:val="en"/>
+        </w:rPr>
+        <w:t xml:space="preserve">5.3. </w:t>
+      </w:r>
+      <w:r>
+        <w:rPr>
+          <w:rFonts w:hint="default"/>
+          <w:b/>
+          <w:bCs/>
+          <w:lang w:val="en"/>
+        </w:rPr>
+        <w:t xml:space="preserve">Selenium </w:t>
+      </w:r>
+      <w:r>
+        <w:rPr>
+          <w:rFonts w:hint="default"/>
+          <w:lang w:val="en"/>
+        </w:rPr>
+        <w:t>testiranje</w:t>
+      </w:r>
+    </w:p>
+    <w:p>
+      <w:r>
+        <w:drawing>
+          <wp:inline distT="0" distB="0" distL="114300" distR="114300">
+            <wp:extent cx="5942965" cy="3999865"/>
+            <wp:effectExtent l="0" t="0" r="635" b="635"/>
+            <wp:docPr id="1" name="Picture 1"/>
+            <wp:cNvGraphicFramePr>
+              <a:graphicFrameLocks xmlns:a="http://schemas.openxmlformats.org/drawingml/2006/main" noChangeAspect="true"/>
+            </wp:cNvGraphicFramePr>
+            <a:graphic xmlns:a="http://schemas.openxmlformats.org/drawingml/2006/main">
+              <a:graphicData uri="http://schemas.openxmlformats.org/drawingml/2006/picture">
+                <pic:pic xmlns:pic="http://schemas.openxmlformats.org/drawingml/2006/picture">
+                  <pic:nvPicPr>
+                    <pic:cNvPr id="1" name="Picture 1"/>
+                    <pic:cNvPicPr>
+                      <a:picLocks noChangeAspect="true"/>
+                    </pic:cNvPicPr>
+                  </pic:nvPicPr>
+                  <pic:blipFill>
+                    <a:blip r:embed="rId17"/>
+                    <a:stretch>
+                      <a:fillRect/>
+                    </a:stretch>
+                  </pic:blipFill>
+                  <pic:spPr>
+                    <a:xfrm>
+                      <a:off x="0" y="0"/>
+                      <a:ext cx="5942965" cy="3999865"/>
+                    </a:xfrm>
+                    <a:prstGeom prst="rect">
+                      <a:avLst/>
+                    </a:prstGeom>
+                    <a:noFill/>
+                    <a:ln>
+                      <a:noFill/>
+                    </a:ln>
+                  </pic:spPr>
+                </pic:pic>
+              </a:graphicData>
+            </a:graphic>
+          </wp:inline>
+        </w:drawing>
+      </w:r>
+    </w:p>
+    <w:p>
+      <w:pPr>
+        <w:jc w:val="center"/>
+        <w:rPr>
+          <w:rFonts w:hint="default"/>
+          <w:lang w:val="en"/>
+        </w:rPr>
+      </w:pPr>
+      <w:r>
+        <w:rPr>
+          <w:rFonts w:hint="default"/>
+          <w:lang w:val="en"/>
+        </w:rPr>
+        <w:t>Testiranje login-a</w:t>
+      </w:r>
+    </w:p>
+    <w:p>
+      <w:pPr>
+        <w:jc w:val="center"/>
+      </w:pPr>
+      <w:r>
+        <w:drawing>
+          <wp:inline distT="0" distB="0" distL="114300" distR="114300">
+            <wp:extent cx="5941695" cy="5414645"/>
+            <wp:effectExtent l="0" t="0" r="1905" b="14605"/>
+            <wp:docPr id="3" name="Picture 2"/>
+            <wp:cNvGraphicFramePr>
+              <a:graphicFrameLocks xmlns:a="http://schemas.openxmlformats.org/drawingml/2006/main" noChangeAspect="true"/>
+            </wp:cNvGraphicFramePr>
+            <a:graphic xmlns:a="http://schemas.openxmlformats.org/drawingml/2006/main">
+              <a:graphicData uri="http://schemas.openxmlformats.org/drawingml/2006/picture">
+                <pic:pic xmlns:pic="http://schemas.openxmlformats.org/drawingml/2006/picture">
+                  <pic:nvPicPr>
+                    <pic:cNvPr id="3" name="Picture 2"/>
+                    <pic:cNvPicPr>
+                      <a:picLocks noChangeAspect="true"/>
+                    </pic:cNvPicPr>
+                  </pic:nvPicPr>
+                  <pic:blipFill>
+                    <a:blip r:embed="rId18"/>
+                    <a:stretch>
+                      <a:fillRect/>
+                    </a:stretch>
+                  </pic:blipFill>
+                  <pic:spPr>
+                    <a:xfrm>
+                      <a:off x="0" y="0"/>
+                      <a:ext cx="5941695" cy="5414645"/>
+                    </a:xfrm>
+                    <a:prstGeom prst="rect">
+                      <a:avLst/>
+                    </a:prstGeom>
+                    <a:noFill/>
+                    <a:ln>
+                      <a:noFill/>
+                    </a:ln>
+                  </pic:spPr>
+                </pic:pic>
+              </a:graphicData>
+            </a:graphic>
+          </wp:inline>
+        </w:drawing>
+      </w:r>
+    </w:p>
+    <w:p>
+      <w:pPr>
+        <w:jc w:val="center"/>
+        <w:rPr>
+          <w:rFonts w:hint="default"/>
+          <w:lang w:val="en"/>
+        </w:rPr>
+      </w:pPr>
+      <w:r>
+        <w:rPr>
+          <w:rFonts w:hint="default"/>
+          <w:lang w:val="en"/>
+        </w:rPr>
+        <w:t>Testiranje dodavanja mušterija</w:t>
+      </w:r>
+    </w:p>
+    <w:p>
+      <w:pPr>
+        <w:jc w:val="center"/>
+        <w:rPr>
+          <w:rFonts w:hint="default"/>
+          <w:lang w:val="en"/>
+        </w:rPr>
+      </w:pPr>
+      <w:r>
+        <w:drawing>
+          <wp:inline distT="0" distB="0" distL="114300" distR="114300">
+            <wp:extent cx="5942965" cy="4583430"/>
+            <wp:effectExtent l="0" t="0" r="635" b="7620"/>
+            <wp:docPr id="5" name="Picture 3"/>
+            <wp:cNvGraphicFramePr>
+              <a:graphicFrameLocks xmlns:a="http://schemas.openxmlformats.org/drawingml/2006/main" noChangeAspect="true"/>
+            </wp:cNvGraphicFramePr>
+            <a:graphic xmlns:a="http://schemas.openxmlformats.org/drawingml/2006/main">
+              <a:graphicData uri="http://schemas.openxmlformats.org/drawingml/2006/picture">
+                <pic:pic xmlns:pic="http://schemas.openxmlformats.org/drawingml/2006/picture">
+                  <pic:nvPicPr>
+                    <pic:cNvPr id="5" name="Picture 3"/>
+                    <pic:cNvPicPr>
+                      <a:picLocks noChangeAspect="true"/>
+                    </pic:cNvPicPr>
+                  </pic:nvPicPr>
+                  <pic:blipFill>
+                    <a:blip r:embed="rId19"/>
+                    <a:stretch>
+                      <a:fillRect/>
+                    </a:stretch>
+                  </pic:blipFill>
+                  <pic:spPr>
+                    <a:xfrm>
+                      <a:off x="0" y="0"/>
+                      <a:ext cx="5942965" cy="4583430"/>
+                    </a:xfrm>
+                    <a:prstGeom prst="rect">
+                      <a:avLst/>
+                    </a:prstGeom>
+                    <a:noFill/>
+                    <a:ln>
+                      <a:noFill/>
+                    </a:ln>
+                  </pic:spPr>
+                </pic:pic>
+              </a:graphicData>
+            </a:graphic>
+          </wp:inline>
+        </w:drawing>
+      </w:r>
+    </w:p>
+    <w:p>
+      <w:pPr>
+        <w:jc w:val="center"/>
+        <w:rPr>
+          <w:rFonts w:hint="default"/>
+          <w:lang w:val="en"/>
+        </w:rPr>
+      </w:pPr>
+      <w:r>
+        <w:rPr>
+          <w:rFonts w:hint="default"/>
+          <w:lang w:val="en"/>
+        </w:rPr>
+        <w:t>Nastavak</w:t>
+      </w:r>
+    </w:p>
+    <w:p>
+      <w:pPr>
+        <w:jc w:val="center"/>
+      </w:pPr>
+      <w:r>
+        <w:drawing>
+          <wp:inline distT="0" distB="0" distL="114300" distR="114300">
+            <wp:extent cx="5939790" cy="4874895"/>
+            <wp:effectExtent l="0" t="0" r="3810" b="1905"/>
+            <wp:docPr id="6" name="Picture 4"/>
+            <wp:cNvGraphicFramePr>
+              <a:graphicFrameLocks xmlns:a="http://schemas.openxmlformats.org/drawingml/2006/main" noChangeAspect="true"/>
+            </wp:cNvGraphicFramePr>
+            <a:graphic xmlns:a="http://schemas.openxmlformats.org/drawingml/2006/main">
+              <a:graphicData uri="http://schemas.openxmlformats.org/drawingml/2006/picture">
+                <pic:pic xmlns:pic="http://schemas.openxmlformats.org/drawingml/2006/picture">
+                  <pic:nvPicPr>
+                    <pic:cNvPr id="6" name="Picture 4"/>
+                    <pic:cNvPicPr>
+                      <a:picLocks noChangeAspect="true"/>
+                    </pic:cNvPicPr>
+                  </pic:nvPicPr>
+                  <pic:blipFill>
+                    <a:blip r:embed="rId20"/>
+                    <a:stretch>
+                      <a:fillRect/>
+                    </a:stretch>
+                  </pic:blipFill>
+                  <pic:spPr>
+                    <a:xfrm>
+                      <a:off x="0" y="0"/>
+                      <a:ext cx="5939790" cy="4874895"/>
+                    </a:xfrm>
+                    <a:prstGeom prst="rect">
+                      <a:avLst/>
+                    </a:prstGeom>
+                    <a:noFill/>
+                    <a:ln>
+                      <a:noFill/>
+                    </a:ln>
+                  </pic:spPr>
+                </pic:pic>
+              </a:graphicData>
+            </a:graphic>
+          </wp:inline>
+        </w:drawing>
+      </w:r>
+    </w:p>
+    <w:p>
+      <w:pPr>
+        <w:jc w:val="center"/>
+        <w:rPr>
+          <w:rFonts w:hint="default"/>
+          <w:lang w:val="en"/>
+        </w:rPr>
+      </w:pPr>
+      <w:r>
+        <w:rPr>
+          <w:rFonts w:hint="default"/>
+          <w:lang w:val="en"/>
+        </w:rPr>
+        <w:t>Testiranje dodavanja artikala u račun(fakturu)</w:t>
+      </w:r>
     </w:p>
     <w:p>
       <w:pPr>
@@ -2476,6 +2837,7 @@
       <w:pPr>
         <w:pStyle w:val="2"/>
         <w:numPr>
+          <w:ilvl w:val="0"/>
           <w:numId w:val="0"/>
         </w:numPr>
         <w:rPr>
@@ -2485,12 +2847,82 @@
         </w:rPr>
       </w:pPr>
       <w:bookmarkStart w:id="5" w:name="_Toc44260196"/>
-      <w:r>
+    </w:p>
+    <w:p>
+      <w:pPr>
+        <w:pStyle w:val="2"/>
+        <w:numPr>
+          <w:ilvl w:val="0"/>
+          <w:numId w:val="0"/>
+        </w:numPr>
         <w:rPr>
           <w:b/>
           <w:bCs/>
           <w:lang w:val="sr-Latn-RS"/>
         </w:rPr>
+      </w:pPr>
+    </w:p>
+    <w:p>
+      <w:pPr>
+        <w:pStyle w:val="2"/>
+        <w:numPr>
+          <w:ilvl w:val="0"/>
+          <w:numId w:val="0"/>
+        </w:numPr>
+        <w:rPr>
+          <w:b/>
+          <w:bCs/>
+          <w:lang w:val="sr-Latn-RS"/>
+        </w:rPr>
+      </w:pPr>
+    </w:p>
+    <w:p>
+      <w:pPr>
+        <w:pStyle w:val="2"/>
+        <w:numPr>
+          <w:ilvl w:val="0"/>
+          <w:numId w:val="0"/>
+        </w:numPr>
+        <w:rPr>
+          <w:b/>
+          <w:bCs/>
+          <w:lang w:val="sr-Latn-RS"/>
+        </w:rPr>
+      </w:pPr>
+    </w:p>
+    <w:p>
+      <w:pPr>
+        <w:pStyle w:val="2"/>
+        <w:numPr>
+          <w:ilvl w:val="0"/>
+          <w:numId w:val="0"/>
+        </w:numPr>
+        <w:rPr>
+          <w:b/>
+          <w:bCs/>
+          <w:lang w:val="sr-Latn-RS"/>
+        </w:rPr>
+      </w:pPr>
+    </w:p>
+    <w:p>
+      <w:pPr>
+        <w:pStyle w:val="2"/>
+        <w:numPr>
+          <w:ilvl w:val="0"/>
+          <w:numId w:val="0"/>
+        </w:numPr>
+        <w:rPr>
+          <w:b/>
+          <w:bCs/>
+          <w:lang w:val="sr-Latn-RS"/>
+        </w:rPr>
+      </w:pPr>
+      <w:r>
+        <w:rPr>
+          <w:b/>
+          <w:bCs/>
+          <w:lang w:val="sr-Latn-RS"/>
+        </w:rPr>
         <w:t>Zaključak</w:t>
       </w:r>
       <w:bookmarkEnd w:id="5"/>
@@ -2588,6 +3020,8 @@
         </w:rPr>
         <w:br w:type="page"/>
       </w:r>
+      <w:bookmarkStart w:id="7" w:name="_GoBack"/>
+      <w:bookmarkEnd w:id="7"/>
     </w:p>
     <w:p>
       <w:pPr>
@@ -2735,7 +3169,7 @@
     <w:sdtPr>
       <w:id w:val="-601486252"/>
       <w:docPartObj>
-        <w:docPartGallery w:val="AutoText"/>
+        <w:docPartGallery w:val="autotext"/>
       </w:docPartObj>
     </w:sdtPr>
     <w:sdtContent>
@@ -3272,7 +3706,7 @@
     <w:lsdException w:uiPriority="99" w:name="index 8"/>
     <w:lsdException w:uiPriority="99" w:name="index 9"/>
     <w:lsdException w:uiPriority="39" w:semiHidden="0" w:name="toc 1"/>
-    <w:lsdException w:uiPriority="39" w:semiHidden="0" w:name="toc 2"/>
+    <w:lsdException w:qFormat="1" w:uiPriority="39" w:semiHidden="0" w:name="toc 2"/>
     <w:lsdException w:uiPriority="39" w:name="toc 3"/>
     <w:lsdException w:uiPriority="39" w:name="toc 4"/>
     <w:lsdException w:uiPriority="39" w:name="toc 5"/>
@@ -3283,7 +3717,7 @@
     <w:lsdException w:uiPriority="99" w:name="Normal Indent"/>
     <w:lsdException w:uiPriority="99" w:name="footnote text"/>
     <w:lsdException w:uiPriority="99" w:name="annotation text"/>
-    <w:lsdException w:uiPriority="99" w:semiHidden="0" w:name="header"/>
+    <w:lsdException w:qFormat="1" w:uiPriority="99" w:semiHidden="0" w:name="header"/>
     <w:lsdException w:qFormat="1" w:uiPriority="99" w:semiHidden="0" w:name="footer"/>
     <w:lsdException w:uiPriority="99" w:name="index heading"/>
     <w:lsdException w:qFormat="1" w:uiPriority="35" w:name="caption"/>
@@ -3400,7 +3834,7 @@
     <w:lsdException w:uiPriority="99" w:name="Table Web 2"/>
     <w:lsdException w:uiPriority="99" w:name="Table Web 3"/>
     <w:lsdException w:uiPriority="99" w:name="Balloon Text"/>
-    <w:lsdException w:unhideWhenUsed="0" w:uiPriority="59" w:semiHidden="0" w:name="Table Grid"/>
+    <w:lsdException w:qFormat="1" w:unhideWhenUsed="0" w:uiPriority="59" w:semiHidden="0" w:name="Table Grid"/>
     <w:lsdException w:uiPriority="99" w:name="Table Theme"/>
     <w:lsdException w:unhideWhenUsed="0" w:uiPriority="60" w:semiHidden="0" w:name="Light Shading"/>
     <w:lsdException w:unhideWhenUsed="0" w:uiPriority="61" w:semiHidden="0" w:name="Light List"/>
@@ -3609,6 +4043,7 @@
     <w:basedOn w:val="1"/>
     <w:link w:val="16"/>
     <w:unhideWhenUsed/>
+    <w:qFormat/>
     <w:uiPriority w:val="99"/>
     <w:pPr>
       <w:tabs>
@@ -3631,6 +4066,7 @@
   <w:style w:type="table" w:styleId="9">
     <w:name w:val="Table Grid"/>
     <w:basedOn w:val="5"/>
+    <w:qFormat/>
     <w:uiPriority w:val="59"/>
     <w:pPr>
       <w:spacing w:after="0" w:line="240" w:lineRule="auto"/>
@@ -3661,6 +4097,7 @@
     <w:basedOn w:val="1"/>
     <w:next w:val="1"/>
     <w:unhideWhenUsed/>
+    <w:qFormat/>
     <w:uiPriority w:val="39"/>
     <w:pPr>
       <w:spacing w:after="100"/>

</xml_diff>